<commit_message>
j ai ajouté encore
</commit_message>
<xml_diff>
--- a/ligne_commandes.docx
+++ b/ligne_commandes.docx
@@ -76,6 +76,141 @@
       </w:pPr>
       <w:r>
         <w:rPr/>
+        <w:t>git add ligne_commandes                 ou           git add .</w:t>
+      </w:r>
+    </w:p>
+    <w:p>
+      <w:pPr>
+        <w:pStyle w:val="Normal"/>
+        <w:rPr/>
+      </w:pPr>
+      <w:r>
+        <w:rPr/>
+      </w:r>
+    </w:p>
+    <w:p>
+      <w:pPr>
+        <w:pStyle w:val="Normal"/>
+        <w:rPr/>
+      </w:pPr>
+      <w:r>
+        <w:rPr/>
+      </w:r>
+    </w:p>
+    <w:p>
+      <w:pPr>
+        <w:pStyle w:val="Normal"/>
+        <w:rPr>
+          <w:rFonts w:ascii="monospace;monospace" w:hAnsi="monospace;monospace"/>
+          <w:b w:val="false"/>
+          <w:i w:val="false"/>
+          <w:caps w:val="false"/>
+          <w:smallCaps w:val="false"/>
+          <w:color w:val="000000"/>
+          <w:spacing w:val="0"/>
+          <w:sz w:val="21"/>
+          <w:highlight w:val="white"/>
+        </w:rPr>
+      </w:pPr>
+      <w:r>
+        <w:rPr>
+          <w:rFonts w:ascii="monospace;monospace" w:hAnsi="monospace;monospace"/>
+          <w:b w:val="false"/>
+          <w:i w:val="false"/>
+          <w:caps w:val="false"/>
+          <w:smallCaps w:val="false"/>
+          <w:color w:val="000000"/>
+          <w:spacing w:val="0"/>
+          <w:sz w:val="21"/>
+          <w:highlight w:val="white"/>
+        </w:rPr>
+        <w:t>git commit -m "Ajouté ma checklist-vacances.md"</w:t>
+      </w:r>
+    </w:p>
+    <w:p>
+      <w:pPr>
+        <w:pStyle w:val="Normal"/>
+        <w:rPr/>
+      </w:pPr>
+      <w:r>
+        <w:rPr/>
+        <w:t>git log                : affiche tous les commit et leur SHA</w:t>
+      </w:r>
+    </w:p>
+    <w:p>
+      <w:pPr>
+        <w:pStyle w:val="Normal"/>
+        <w:rPr/>
+      </w:pPr>
+      <w:r>
+        <w:rPr/>
+      </w:r>
+    </w:p>
+    <w:p>
+      <w:pPr>
+        <w:pStyle w:val="Normal"/>
+        <w:rPr/>
+      </w:pPr>
+      <w:r>
+        <w:rPr/>
+        <w:t>git commit -a -m "j ai ajouté un commit »</w:t>
+      </w:r>
+    </w:p>
+    <w:p>
+      <w:pPr>
+        <w:pStyle w:val="Normal"/>
+        <w:rPr/>
+      </w:pPr>
+      <w:r>
+        <w:rPr/>
+      </w:r>
+    </w:p>
+    <w:p>
+      <w:pPr>
+        <w:pStyle w:val="Normal"/>
+        <w:rPr/>
+      </w:pPr>
+      <w:r>
+        <w:rPr/>
+      </w:r>
+    </w:p>
+    <w:p>
+      <w:pPr>
+        <w:pStyle w:val="Normal"/>
+        <w:rPr/>
+      </w:pPr>
+      <w:r>
+        <w:rPr/>
+        <w:t>git checkout SHADuCommit</w:t>
+      </w:r>
+    </w:p>
+    <w:p>
+      <w:pPr>
+        <w:pStyle w:val="Normal"/>
+        <w:rPr>
+          <w:rFonts w:ascii="monospace;monospace" w:hAnsi="monospace;monospace"/>
+          <w:b w:val="false"/>
+          <w:i w:val="false"/>
+          <w:caps w:val="false"/>
+          <w:smallCaps w:val="false"/>
+          <w:color w:val="FFFFFF"/>
+          <w:spacing w:val="0"/>
+          <w:sz w:val="21"/>
+          <w:highlight w:val="black"/>
+        </w:rPr>
+      </w:pPr>
+      <w:r>
+        <w:rPr>
+          <w:rFonts w:ascii="monospace;monospace" w:hAnsi="monospace;monospace"/>
+          <w:b w:val="false"/>
+          <w:i w:val="false"/>
+          <w:caps w:val="false"/>
+          <w:smallCaps w:val="false"/>
+          <w:color w:val="FFFFFF"/>
+          <w:spacing w:val="0"/>
+          <w:sz w:val="21"/>
+          <w:highlight w:val="black"/>
+        </w:rPr>
       </w:r>
     </w:p>
     <w:sectPr>

</xml_diff>